<commit_message>
Update progress and code
</commit_message>
<xml_diff>
--- a/Final Project/Progress.docx
+++ b/Final Project/Progress.docx
@@ -53,28 +53,46 @@
         <w:t>S&amp;P500, and NASDAQ Composite. I will continue to do sentiment analysis of tweets related to COVID-19</w:t>
       </w:r>
       <w:r>
-        <w:t xml:space="preserve"> by week</w:t>
+        <w:t xml:space="preserve"> by </w:t>
+      </w:r>
+      <w:r>
+        <w:t xml:space="preserve">day </w:t>
+      </w:r>
+      <w:r>
+        <w:t xml:space="preserve">and see if there is any correlation between </w:t>
+      </w:r>
+      <w:r>
+        <w:t xml:space="preserve">the positivity/negativity of </w:t>
+      </w:r>
+      <w:r>
+        <w:t>the tweets in a</w:t>
       </w:r>
       <w:r>
         <w:t xml:space="preserve"> </w:t>
       </w:r>
       <w:r>
-        <w:t xml:space="preserve">and see if there is any correlation between </w:t>
-      </w:r>
-      <w:r>
-        <w:t xml:space="preserve">the positivity/negativity of </w:t>
-      </w:r>
-      <w:r>
-        <w:t>the tweets in a</w:t>
-      </w:r>
-      <w:r>
-        <w:t xml:space="preserve"> week and the rise/fall of the opening prices of the three aforementioned indices. </w:t>
+        <w:t>day</w:t>
+      </w:r>
+      <w:r>
+        <w:t xml:space="preserve"> and the rise/fall of the </w:t>
+      </w:r>
+      <w:r>
+        <w:t>closing</w:t>
+      </w:r>
+      <w:r>
+        <w:t xml:space="preserve"> prices of the three aforementioned indices. </w:t>
       </w:r>
       <w:r>
         <w:t xml:space="preserve">If there is a correlation, then it could signify that the tweets can be used to accurately judge the public’s perception and </w:t>
       </w:r>
       <w:r>
-        <w:t xml:space="preserve">that these tweets have </w:t>
+        <w:t xml:space="preserve">that these tweets </w:t>
+      </w:r>
+      <w:r>
+        <w:t xml:space="preserve">could </w:t>
+      </w:r>
+      <w:r>
+        <w:t xml:space="preserve">have </w:t>
       </w:r>
       <w:r>
         <w:t>enough social influence to impact the stock market.</w:t>
@@ -100,170 +118,461 @@
         <w:t xml:space="preserve">For the data regarding the stock market indices, </w:t>
       </w:r>
       <w:r>
-        <w:t>I have found the opening prices of the Dow Jones, S</w:t>
-      </w:r>
-      <w:r>
-        <w:t>&amp;P500, and NASDAQ Composite by week from February to April. The links are below.</w:t>
+        <w:t xml:space="preserve">I have found the </w:t>
+      </w:r>
+      <w:r>
+        <w:t xml:space="preserve">daily </w:t>
+      </w:r>
+      <w:r>
+        <w:t xml:space="preserve">closing </w:t>
+      </w:r>
+      <w:r>
+        <w:t>prices of the Dow Jones, S</w:t>
+      </w:r>
+      <w:r>
+        <w:t xml:space="preserve">&amp;P500, and NASDAQ Composite from </w:t>
+      </w:r>
+      <w:r>
+        <w:t>the beginning of March</w:t>
+      </w:r>
+      <w:r>
+        <w:t xml:space="preserve"> to </w:t>
+      </w:r>
+      <w:r>
+        <w:t xml:space="preserve">the end of </w:t>
+      </w:r>
+      <w:r>
+        <w:t>April. The links are below.</w:t>
+      </w:r>
+      <w:r>
+        <w:t xml:space="preserve"> </w:t>
+      </w:r>
+      <w:r>
+        <w:t>The CSV files are also located within the final project folder.</w:t>
       </w:r>
     </w:p>
     <w:p>
       <w:r>
         <w:t xml:space="preserve">Dow Jones: </w:t>
-      </w:r>
-      <w:hyperlink r:id="rId4" w:history="1">
-        <w:r>
-          <w:rPr>
-            <w:rStyle w:val="Hyperlink"/>
-          </w:rPr>
-          <w:t>https://finance.yahoo.com/quote/%5EDJI/history?period1=1580515200&amp;period2=1588636800&amp;interval=1wk&amp;filter=history&amp;frequency=1wk</w:t>
-        </w:r>
-      </w:hyperlink>
-    </w:p>
-    <w:p>
-      <w:r>
-        <w:t xml:space="preserve">NASDAQ Composite: </w:t>
       </w:r>
       <w:hyperlink r:id="rId5" w:history="1">
         <w:r>
           <w:rPr>
             <w:rStyle w:val="Hyperlink"/>
           </w:rPr>
-          <w:t>https://finance.yahoo.com/quote/%5EIXIC/history?period1=1580428800&amp;period2=1588636800&amp;interval=1wk&amp;filter=history&amp;frequency=1wk</w:t>
+          <w:t>https://finance.yahoo.com/quote/%5EDJI/history?period1=1583971200&amp;period2=1588291200&amp;interval=1d&amp;filter=history&amp;frequency=1d</w:t>
         </w:r>
       </w:hyperlink>
     </w:p>
     <w:p>
       <w:r>
-        <w:t xml:space="preserve">S&amp;P500: </w:t>
-      </w:r>
+        <w:t xml:space="preserve">NASDAQ Composite: </w:t>
+      </w:r>
+    </w:p>
+    <w:p>
       <w:hyperlink r:id="rId6" w:history="1">
         <w:r>
           <w:rPr>
             <w:rStyle w:val="Hyperlink"/>
           </w:rPr>
-          <w:t>https://finance.yahoo.com/quote/%5EGSPC/history?period1=1580515200&amp;period2=1588636800&amp;interval=1wk&amp;filter=history&amp;frequency=1wk</w:t>
+          <w:t>https://finance.yahoo.com/quote/%5EIXIC/history?period1=1583971200&amp;period2=1588291200&amp;interval=1d&amp;filter=history&amp;frequency=1d</w:t>
         </w:r>
       </w:hyperlink>
     </w:p>
     <w:p>
       <w:r>
+        <w:t xml:space="preserve">S&amp;P500: </w:t>
+      </w:r>
+    </w:p>
+    <w:p>
+      <w:hyperlink r:id="rId7" w:history="1">
+        <w:r>
+          <w:rPr>
+            <w:rStyle w:val="Hyperlink"/>
+          </w:rPr>
+          <w:t>https://finance.yahoo.com/quote/%5EGSPC/history?period1=1583971200&amp;period2=1588291200&amp;interval=1d&amp;filter=history&amp;frequency=1d</w:t>
+        </w:r>
+      </w:hyperlink>
+    </w:p>
+    <w:p>
+      <w:r>
         <w:t xml:space="preserve">For the data regarding tweets, </w:t>
       </w:r>
       <w:r>
-        <w:t xml:space="preserve">I will use the </w:t>
-      </w:r>
-      <w:r>
-        <w:t>February and March tweets datasets that were provided in Homework 2.</w:t>
-      </w:r>
-    </w:p>
-    <w:p>
-      <w:r>
-        <w:t xml:space="preserve">I also have begun researching ways to train a model to conduct sentiment analysis that will classify tweets as </w:t>
-      </w:r>
-      <w:r>
-        <w:t>positive or negative.</w:t>
-      </w:r>
-      <w:r>
-        <w:t xml:space="preserve"> </w:t>
-      </w:r>
-      <w:r>
-        <w:t>For each week, I want to</w:t>
-      </w:r>
-      <w:r>
-        <w:t xml:space="preserve"> </w:t>
-      </w:r>
-      <w:r>
-        <w:t xml:space="preserve">run the sentiment analysis model through all the tweets and </w:t>
-      </w:r>
-      <w:r>
-        <w:t>mark if a week is majority positive or negative.</w:t>
-      </w:r>
-      <w:r>
-        <w:t xml:space="preserve"> I will make this statistic range between 0-1, where 1 means all tweets were positive and 0 means all tweets were negative.</w:t>
-      </w:r>
-      <w:r>
-        <w:t xml:space="preserve"> I also plan to use WordCloud to </w:t>
-      </w:r>
-      <w:r>
-        <w:t xml:space="preserve">visualize </w:t>
-      </w:r>
-      <w:r>
-        <w:t xml:space="preserve">the most frequent words in the tweets for each week. </w:t>
-      </w:r>
-      <w:r>
-        <w:t xml:space="preserve">This will help </w:t>
-      </w:r>
-      <w:r>
-        <w:t>validate</w:t>
-      </w:r>
-      <w:r>
-        <w:t xml:space="preserve"> how accurate the </w:t>
-      </w:r>
-      <w:r>
-        <w:t xml:space="preserve">sentiment analysis for the tweets </w:t>
-      </w:r>
-      <w:r>
-        <w:t xml:space="preserve">for each week is and provide insight on which words were seen most for overall positive/negative weeks. </w:t>
-      </w:r>
-    </w:p>
-    <w:p>
-      <w:r>
-        <w:t xml:space="preserve">To combine the data </w:t>
-      </w:r>
-      <w:r>
-        <w:t xml:space="preserve">regarding the opening prices of the three indices and the </w:t>
-      </w:r>
-      <w:r>
-        <w:t xml:space="preserve">positivity/negativity of tweets for the weeks between February and April, I want to </w:t>
-      </w:r>
-      <w:r>
-        <w:t xml:space="preserve">first plot </w:t>
-      </w:r>
-      <w:r>
-        <w:t xml:space="preserve">the normalized </w:t>
-      </w:r>
-      <w:r>
-        <w:t xml:space="preserve">stock market index opening price versus week for all three indices. Then, for each respective index, I will plot </w:t>
-      </w:r>
-      <w:r>
-        <w:t>the data of positivity/negativity of each week</w:t>
-      </w:r>
-      <w:r>
-        <w:t xml:space="preserve"> over the </w:t>
-      </w:r>
-      <w:r>
-        <w:t xml:space="preserve">normalized </w:t>
-      </w:r>
-      <w:r>
-        <w:t xml:space="preserve">data points </w:t>
-      </w:r>
-      <w:r>
-        <w:t xml:space="preserve">for the opening prices for each week. From this, we will be able to see if the positivity/negativity of the tweets for a week track the </w:t>
-      </w:r>
-      <w:r>
-        <w:t>opening price</w:t>
-      </w:r>
-      <w:r>
-        <w:t xml:space="preserve"> of the index at that week. I would expect that when </w:t>
-      </w:r>
-      <w:r>
-        <w:t xml:space="preserve">the tweets for a week are more negative, then </w:t>
-      </w:r>
-      <w:r>
-        <w:lastRenderedPageBreak/>
-        <w:t xml:space="preserve">the opening price will be lower versus another week that had more positive tweets. </w:t>
-      </w:r>
-      <w:r>
-        <w:t xml:space="preserve">Furthermore, I will plot the opening price versus the </w:t>
-      </w:r>
-      <w:r>
-        <w:t xml:space="preserve">positivity/negativity statistic </w:t>
-      </w:r>
-      <w:r>
-        <w:t>for each week and conduct statistical tests to see if there is any correlation.</w:t>
-      </w:r>
+        <w:t xml:space="preserve">I </w:t>
+      </w:r>
+      <w:r>
+        <w:t xml:space="preserve">have found daily tweets from the beginning of March to the end of April. </w:t>
+      </w:r>
+      <w:r>
+        <w:t>The links are below. The CSG files are also located within the final project folder. I</w:t>
+      </w:r>
+      <w:r>
+        <w:t xml:space="preserve"> will need to </w:t>
+      </w:r>
+      <w:r>
+        <w:t xml:space="preserve">filter out the irrelevant information (only want to keep English tweets and text of the tweets). </w:t>
+      </w:r>
+    </w:p>
+    <w:p>
+      <w:hyperlink r:id="rId8" w:history="1">
+        <w:r>
+          <w:rPr>
+            <w:rStyle w:val="Hyperlink"/>
+          </w:rPr>
+          <w:t>https://www.kaggle.com/smid80/coronavirus-covid19-tweets</w:t>
+        </w:r>
+      </w:hyperlink>
+    </w:p>
+    <w:p>
+      <w:hyperlink r:id="rId9" w:history="1">
+        <w:r>
+          <w:rPr>
+            <w:rStyle w:val="Hyperlink"/>
+          </w:rPr>
+          <w:t>https://www.kaggle.com/smid80/coronavirus-covid19-tweets-early-april/data</w:t>
+        </w:r>
+      </w:hyperlink>
+    </w:p>
+    <w:p>
+      <w:hyperlink r:id="rId10" w:history="1">
+        <w:r>
+          <w:rPr>
+            <w:rStyle w:val="Hyperlink"/>
+          </w:rPr>
+          <w:t>https://www.kaggle.com/smid80/coronavirus-covid19-tweets-late-april</w:t>
+        </w:r>
+      </w:hyperlink>
       <w:bookmarkStart w:id="0" w:name="_GoBack"/>
       <w:bookmarkEnd w:id="0"/>
+    </w:p>
+    <w:p>
+      <w:r>
+        <w:t>I</w:t>
+      </w:r>
+      <w:r>
+        <w:t xml:space="preserve"> have already found a semantic analyzer called </w:t>
+      </w:r>
+      <w:r>
+        <w:t xml:space="preserve">VADER and it is imported from the </w:t>
+      </w:r>
+      <w:proofErr w:type="spellStart"/>
+      <w:r>
+        <w:t>nltk</w:t>
+      </w:r>
+      <w:proofErr w:type="spellEnd"/>
+      <w:r>
+        <w:t xml:space="preserve"> library (</w:t>
+      </w:r>
+      <w:r>
+        <w:t>Natural Language Toolkit)</w:t>
+      </w:r>
+      <w:r>
+        <w:t>.</w:t>
+      </w:r>
+      <w:r>
+        <w:t xml:space="preserve"> It is specialized for analyzing texts from social media. I will explain it more in</w:t>
+      </w:r>
+      <w:r>
+        <w:t xml:space="preserve"> depth in</w:t>
+      </w:r>
+      <w:r>
+        <w:t xml:space="preserve"> my final </w:t>
+      </w:r>
+      <w:r>
+        <w:t>paper.</w:t>
+      </w:r>
+      <w:r>
+        <w:t xml:space="preserve"> </w:t>
+      </w:r>
+      <w:r>
+        <w:t xml:space="preserve">For each </w:t>
+      </w:r>
+      <w:r>
+        <w:t>day</w:t>
+      </w:r>
+      <w:r>
+        <w:t>, I want to</w:t>
+      </w:r>
+      <w:r>
+        <w:t xml:space="preserve"> </w:t>
+      </w:r>
+      <w:r>
+        <w:t>run the sentiment analysis model through all the tweets</w:t>
+      </w:r>
+      <w:r>
+        <w:t>.</w:t>
+      </w:r>
+      <w:r>
+        <w:t xml:space="preserve"> </w:t>
+      </w:r>
+      <w:r>
+        <w:t>The VADER sentiment analyzer outputs a compound score from -1 to 1</w:t>
+      </w:r>
+      <w:r>
+        <w:t xml:space="preserve">, where 1 means </w:t>
+      </w:r>
+      <w:r>
+        <w:t xml:space="preserve">the text is completely positive </w:t>
+      </w:r>
+      <w:r>
+        <w:t xml:space="preserve">and </w:t>
+      </w:r>
+      <w:r>
+        <w:t>-1 means the text is completely</w:t>
+      </w:r>
+      <w:r>
+        <w:t xml:space="preserve"> negative.</w:t>
+      </w:r>
+      <w:r>
+        <w:t xml:space="preserve"> I will sum up the </w:t>
+      </w:r>
+      <w:r>
+        <w:t xml:space="preserve">sentiment </w:t>
+      </w:r>
+      <w:r>
+        <w:t xml:space="preserve">scores </w:t>
+      </w:r>
+      <w:r>
+        <w:t xml:space="preserve">of all the tweets within each </w:t>
+      </w:r>
+      <w:r>
+        <w:t>day</w:t>
+      </w:r>
+      <w:r>
+        <w:t xml:space="preserve"> and store this data.</w:t>
+      </w:r>
+    </w:p>
+    <w:p>
+      <w:r>
+        <w:lastRenderedPageBreak/>
+        <w:t xml:space="preserve">To combine the data </w:t>
+      </w:r>
+      <w:r>
+        <w:t xml:space="preserve">regarding the </w:t>
+      </w:r>
+      <w:r>
+        <w:t>closing</w:t>
+      </w:r>
+      <w:r>
+        <w:t xml:space="preserve"> prices of the three indices and the </w:t>
+      </w:r>
+      <w:r>
+        <w:t>positivity/negativity of tweets for the</w:t>
+      </w:r>
+      <w:r>
+        <w:t xml:space="preserve"> days</w:t>
+      </w:r>
+      <w:r>
+        <w:t xml:space="preserve"> between </w:t>
+      </w:r>
+      <w:r>
+        <w:t>March</w:t>
+      </w:r>
+      <w:r>
+        <w:t xml:space="preserve"> and April, I want to </w:t>
+      </w:r>
+      <w:r>
+        <w:t xml:space="preserve">first plot </w:t>
+      </w:r>
+      <w:r>
+        <w:t xml:space="preserve">the normalized </w:t>
+      </w:r>
+      <w:r>
+        <w:t xml:space="preserve">stock market index </w:t>
+      </w:r>
+      <w:r>
+        <w:t>closing</w:t>
+      </w:r>
+      <w:r>
+        <w:t xml:space="preserve"> price versus</w:t>
+      </w:r>
+      <w:r>
+        <w:t xml:space="preserve"> day</w:t>
+      </w:r>
+      <w:r>
+        <w:t xml:space="preserve"> for all three indices. Then, for each respective index, I will plot </w:t>
+      </w:r>
+      <w:r>
+        <w:t>the data of positivity/negativity of each</w:t>
+      </w:r>
+      <w:r>
+        <w:t xml:space="preserve"> day</w:t>
+      </w:r>
+      <w:r>
+        <w:t xml:space="preserve"> over the </w:t>
+      </w:r>
+      <w:r>
+        <w:t xml:space="preserve">normalized </w:t>
+      </w:r>
+      <w:r>
+        <w:t xml:space="preserve">data points </w:t>
+      </w:r>
+      <w:r>
+        <w:t xml:space="preserve">for the </w:t>
+      </w:r>
+      <w:r>
+        <w:t>closing</w:t>
+      </w:r>
+      <w:r>
+        <w:t xml:space="preserve"> prices for each</w:t>
+      </w:r>
+      <w:r>
+        <w:t xml:space="preserve"> day</w:t>
+      </w:r>
+      <w:r>
+        <w:t xml:space="preserve">. From this, we will be able to see if the positivity/negativity of the tweets for a </w:t>
+      </w:r>
+      <w:r>
+        <w:t>day</w:t>
+      </w:r>
+      <w:r>
+        <w:t xml:space="preserve"> track the </w:t>
+      </w:r>
+      <w:r>
+        <w:t xml:space="preserve">closing </w:t>
+      </w:r>
+      <w:r>
+        <w:t>price</w:t>
+      </w:r>
+      <w:r>
+        <w:t xml:space="preserve"> of the index at that </w:t>
+      </w:r>
+      <w:r>
+        <w:t>day</w:t>
+      </w:r>
+      <w:r>
+        <w:t xml:space="preserve">. I would expect that when </w:t>
+      </w:r>
+      <w:r>
+        <w:t>the tweets for a</w:t>
+      </w:r>
+      <w:r>
+        <w:t xml:space="preserve"> day</w:t>
+      </w:r>
+      <w:r>
+        <w:t xml:space="preserve"> are more negative, then the </w:t>
+      </w:r>
+      <w:r>
+        <w:t>closing</w:t>
+      </w:r>
+      <w:r>
+        <w:t xml:space="preserve"> price will be lower versus another </w:t>
+      </w:r>
+      <w:r>
+        <w:t>day</w:t>
+      </w:r>
+      <w:r>
+        <w:t xml:space="preserve"> that had more positive tweets. </w:t>
+      </w:r>
+      <w:r>
+        <w:t xml:space="preserve">Furthermore, I will plot the </w:t>
+      </w:r>
+      <w:r>
+        <w:t>closing</w:t>
+      </w:r>
+      <w:r>
+        <w:t xml:space="preserve"> price versus the </w:t>
+      </w:r>
+      <w:r>
+        <w:t xml:space="preserve">positivity/negativity statistic </w:t>
+      </w:r>
+      <w:r>
+        <w:t xml:space="preserve">for each </w:t>
+      </w:r>
+      <w:r>
+        <w:t>day</w:t>
+      </w:r>
+      <w:r>
+        <w:t xml:space="preserve"> and conduct statistical tests to see if there is any correlation.</w:t>
+      </w:r>
+    </w:p>
+    <w:p>
+      <w:pPr>
+        <w:rPr>
+          <w:b/>
+          <w:bCs/>
+        </w:rPr>
+      </w:pPr>
+      <w:r>
+        <w:rPr>
+          <w:b/>
+          <w:bCs/>
+        </w:rPr>
+        <w:t>Final Report Structure:</w:t>
+      </w:r>
+    </w:p>
+    <w:p>
+      <w:pPr>
+        <w:pStyle w:val="ListParagraph"/>
+        <w:numPr>
+          <w:ilvl w:val="0"/>
+          <w:numId w:val="1"/>
+        </w:numPr>
+      </w:pPr>
+      <w:r>
+        <w:t>Motivation</w:t>
+      </w:r>
+    </w:p>
+    <w:p>
+      <w:pPr>
+        <w:pStyle w:val="ListParagraph"/>
+        <w:numPr>
+          <w:ilvl w:val="0"/>
+          <w:numId w:val="1"/>
+        </w:numPr>
+      </w:pPr>
+      <w:r>
+        <w:t>Past Research</w:t>
+      </w:r>
+    </w:p>
+    <w:p>
+      <w:pPr>
+        <w:pStyle w:val="ListParagraph"/>
+        <w:numPr>
+          <w:ilvl w:val="0"/>
+          <w:numId w:val="1"/>
+        </w:numPr>
+      </w:pPr>
+      <w:r>
+        <w:t>Vader Sentiment Analysis</w:t>
+      </w:r>
+    </w:p>
+    <w:p>
+      <w:pPr>
+        <w:pStyle w:val="ListParagraph"/>
+        <w:numPr>
+          <w:ilvl w:val="0"/>
+          <w:numId w:val="1"/>
+        </w:numPr>
+      </w:pPr>
+      <w:r>
+        <w:t>Methods</w:t>
+      </w:r>
+    </w:p>
+    <w:p>
+      <w:pPr>
+        <w:pStyle w:val="ListParagraph"/>
+        <w:numPr>
+          <w:ilvl w:val="0"/>
+          <w:numId w:val="1"/>
+        </w:numPr>
+      </w:pPr>
+      <w:r>
+        <w:t>Results</w:t>
+      </w:r>
+    </w:p>
+    <w:p>
+      <w:pPr>
+        <w:pStyle w:val="ListParagraph"/>
+        <w:numPr>
+          <w:ilvl w:val="0"/>
+          <w:numId w:val="1"/>
+        </w:numPr>
+      </w:pPr>
+      <w:r>
+        <w:t>Discussion</w:t>
+      </w:r>
     </w:p>
     <w:sectPr>
       <w:pgSz w:w="12240" w:h="15840"/>
@@ -273,6 +582,103 @@
     </w:sectPr>
   </w:body>
 </w:document>
+</file>
+
+<file path=word/numbering.xml><?xml version="1.0" encoding="utf-8"?>
+<w:numbering xmlns:wpc="http://schemas.microsoft.com/office/word/2010/wordprocessingCanvas" xmlns:cx="http://schemas.microsoft.com/office/drawing/2014/chartex" xmlns:cx1="http://schemas.microsoft.com/office/drawing/2015/9/8/chartex" xmlns:cx2="http://schemas.microsoft.com/office/drawing/2015/10/21/chartex" xmlns:cx3="http://schemas.microsoft.com/office/drawing/2016/5/9/chartex" xmlns:cx4="http://schemas.microsoft.com/office/drawing/2016/5/10/chartex" xmlns:cx5="http://schemas.microsoft.com/office/drawing/2016/5/11/chartex" xmlns:cx6="http://schemas.microsoft.com/office/drawing/2016/5/12/chartex" xmlns:cx7="http://schemas.microsoft.com/office/drawing/2016/5/13/chartex" xmlns:cx8="http://schemas.microsoft.com/office/drawing/2016/5/14/chartex" xmlns:mc="http://schemas.openxmlformats.org/markup-compatibility/2006" xmlns:aink="http://schemas.microsoft.com/office/drawing/2016/ink" xmlns:am3d="http://schemas.microsoft.com/office/drawing/2017/model3d" xmlns:o="urn:schemas-microsoft-com:office:office" xmlns:r="http://schemas.openxmlformats.org/officeDocument/2006/relationships" xmlns:m="http://schemas.openxmlformats.org/officeDocument/2006/math" xmlns:v="urn:schemas-microsoft-com:vml" xmlns:wp14="http://schemas.microsoft.com/office/word/2010/wordprocessingDrawing" xmlns:wp="http://schemas.openxmlformats.org/drawingml/2006/wordprocessingDrawing" xmlns:w10="urn:schemas-microsoft-com:office:word" xmlns:w="http://schemas.openxmlformats.org/wordprocessingml/2006/main" xmlns:w14="http://schemas.microsoft.com/office/word/2010/wordml" xmlns:w15="http://schemas.microsoft.com/office/word/2012/wordml" xmlns:w16cid="http://schemas.microsoft.com/office/word/2016/wordml/cid" xmlns:w16se="http://schemas.microsoft.com/office/word/2015/wordml/symex" xmlns:wpg="http://schemas.microsoft.com/office/word/2010/wordprocessingGroup" xmlns:wpi="http://schemas.microsoft.com/office/word/2010/wordprocessingInk" xmlns:wne="http://schemas.microsoft.com/office/word/2006/wordml" xmlns:wps="http://schemas.microsoft.com/office/word/2010/wordprocessingShape" mc:Ignorable="w14 w15 w16se w16cid wp14">
+  <w:abstractNum w:abstractNumId="0" w15:restartNumberingAfterBreak="0">
+    <w:nsid w:val="33E81AB5"/>
+    <w:multiLevelType w:val="hybridMultilevel"/>
+    <w:tmpl w:val="BEA2BDDA"/>
+    <w:lvl w:ilvl="0" w:tplc="0409000F">
+      <w:start w:val="1"/>
+      <w:numFmt w:val="decimal"/>
+      <w:lvlText w:val="%1."/>
+      <w:lvlJc w:val="left"/>
+      <w:pPr>
+        <w:ind w:left="720" w:hanging="360"/>
+      </w:pPr>
+      <w:rPr>
+        <w:rFonts w:hint="default"/>
+      </w:rPr>
+    </w:lvl>
+    <w:lvl w:ilvl="1" w:tplc="04090019" w:tentative="1">
+      <w:start w:val="1"/>
+      <w:numFmt w:val="lowerLetter"/>
+      <w:lvlText w:val="%2."/>
+      <w:lvlJc w:val="left"/>
+      <w:pPr>
+        <w:ind w:left="1440" w:hanging="360"/>
+      </w:pPr>
+    </w:lvl>
+    <w:lvl w:ilvl="2" w:tplc="0409001B" w:tentative="1">
+      <w:start w:val="1"/>
+      <w:numFmt w:val="lowerRoman"/>
+      <w:lvlText w:val="%3."/>
+      <w:lvlJc w:val="right"/>
+      <w:pPr>
+        <w:ind w:left="2160" w:hanging="180"/>
+      </w:pPr>
+    </w:lvl>
+    <w:lvl w:ilvl="3" w:tplc="0409000F" w:tentative="1">
+      <w:start w:val="1"/>
+      <w:numFmt w:val="decimal"/>
+      <w:lvlText w:val="%4."/>
+      <w:lvlJc w:val="left"/>
+      <w:pPr>
+        <w:ind w:left="2880" w:hanging="360"/>
+      </w:pPr>
+    </w:lvl>
+    <w:lvl w:ilvl="4" w:tplc="04090019" w:tentative="1">
+      <w:start w:val="1"/>
+      <w:numFmt w:val="lowerLetter"/>
+      <w:lvlText w:val="%5."/>
+      <w:lvlJc w:val="left"/>
+      <w:pPr>
+        <w:ind w:left="3600" w:hanging="360"/>
+      </w:pPr>
+    </w:lvl>
+    <w:lvl w:ilvl="5" w:tplc="0409001B" w:tentative="1">
+      <w:start w:val="1"/>
+      <w:numFmt w:val="lowerRoman"/>
+      <w:lvlText w:val="%6."/>
+      <w:lvlJc w:val="right"/>
+      <w:pPr>
+        <w:ind w:left="4320" w:hanging="180"/>
+      </w:pPr>
+    </w:lvl>
+    <w:lvl w:ilvl="6" w:tplc="0409000F" w:tentative="1">
+      <w:start w:val="1"/>
+      <w:numFmt w:val="decimal"/>
+      <w:lvlText w:val="%7."/>
+      <w:lvlJc w:val="left"/>
+      <w:pPr>
+        <w:ind w:left="5040" w:hanging="360"/>
+      </w:pPr>
+    </w:lvl>
+    <w:lvl w:ilvl="7" w:tplc="04090019" w:tentative="1">
+      <w:start w:val="1"/>
+      <w:numFmt w:val="lowerLetter"/>
+      <w:lvlText w:val="%8."/>
+      <w:lvlJc w:val="left"/>
+      <w:pPr>
+        <w:ind w:left="5760" w:hanging="360"/>
+      </w:pPr>
+    </w:lvl>
+    <w:lvl w:ilvl="8" w:tplc="0409001B" w:tentative="1">
+      <w:start w:val="1"/>
+      <w:numFmt w:val="lowerRoman"/>
+      <w:lvlText w:val="%9."/>
+      <w:lvlJc w:val="right"/>
+      <w:pPr>
+        <w:ind w:left="6480" w:hanging="180"/>
+      </w:pPr>
+    </w:lvl>
+  </w:abstractNum>
+  <w:num w:numId="1">
+    <w:abstractNumId w:val="0"/>
+  </w:num>
+</w:numbering>
 </file>
 
 <file path=word/styles.xml><?xml version="1.0" encoding="utf-8"?>
@@ -725,6 +1131,29 @@
       <w:shd w:val="clear" w:color="auto" w:fill="E1DFDD"/>
     </w:rPr>
   </w:style>
+  <w:style w:type="paragraph" w:styleId="ListParagraph">
+    <w:name w:val="List Paragraph"/>
+    <w:basedOn w:val="Normal"/>
+    <w:uiPriority w:val="34"/>
+    <w:qFormat/>
+    <w:rsid w:val="00133E4A"/>
+    <w:pPr>
+      <w:ind w:left="720"/>
+      <w:contextualSpacing/>
+    </w:pPr>
+  </w:style>
+  <w:style w:type="character" w:styleId="FollowedHyperlink">
+    <w:name w:val="FollowedHyperlink"/>
+    <w:basedOn w:val="DefaultParagraphFont"/>
+    <w:uiPriority w:val="99"/>
+    <w:semiHidden/>
+    <w:unhideWhenUsed/>
+    <w:rsid w:val="002A191A"/>
+    <w:rPr>
+      <w:color w:val="954F72" w:themeColor="followedHyperlink"/>
+      <w:u w:val="single"/>
+    </w:rPr>
+  </w:style>
 </w:styles>
 </file>
 

</xml_diff>